<commit_message>
possibility to add logo in header from admin
</commit_message>
<xml_diff>
--- a/WP_Function_php.docx
+++ b/WP_Function_php.docx
@@ -472,18 +472,18 @@
               </w:rPr>
               <w:t>() {</w:t>
             </w:r>
+          </w:p>
+          <w:p>
+            <w:pPr>
+              <w:spacing w:after="0" w:line="240" w:lineRule="auto"/>
+              <w:ind w:firstLine="0"/>
+              <w:rPr>
+                <w:rFonts w:ascii="Calibri" w:eastAsia="Times New Roman" w:hAnsi="Calibri" w:cs="Calibri"/>
+                <w:color w:val="000000"/>
+                <w:lang w:eastAsia="uk-UA"/>
+              </w:rPr>
+            </w:pPr>
             <w:proofErr w:type="spellStart"/>
-          </w:p>
-          <w:p>
-            <w:pPr>
-              <w:spacing w:after="0" w:line="240" w:lineRule="auto"/>
-              <w:ind w:firstLine="0"/>
-              <w:rPr>
-                <w:rFonts w:ascii="Calibri" w:eastAsia="Times New Roman" w:hAnsi="Calibri" w:cs="Calibri"/>
-                <w:color w:val="000000"/>
-                <w:lang w:eastAsia="uk-UA"/>
-              </w:rPr>
-            </w:pPr>
             <w:r>
               <w:rPr>
                 <w:rFonts w:ascii="Calibri" w:eastAsia="Times New Roman" w:hAnsi="Calibri" w:cs="Calibri"/>
@@ -996,6 +996,111 @@
               <w:t xml:space="preserve">'); </w:t>
             </w:r>
           </w:p>
+          <w:p>
+            <w:pPr>
+              <w:spacing w:after="0" w:line="240" w:lineRule="auto"/>
+              <w:ind w:firstLine="0"/>
+              <w:rPr>
+                <w:rFonts w:ascii="Calibri" w:eastAsia="Times New Roman" w:hAnsi="Calibri" w:cs="Calibri"/>
+                <w:color w:val="000000"/>
+                <w:lang w:eastAsia="uk-UA"/>
+              </w:rPr>
+            </w:pPr>
+            <w:r>
+              <w:rPr>
+                <w:rFonts w:ascii="Calibri" w:eastAsia="Times New Roman" w:hAnsi="Calibri" w:cs="Calibri"/>
+                <w:color w:val="000000"/>
+                <w:lang w:eastAsia="uk-UA"/>
+              </w:rPr>
+              <w:t> </w:t>
+            </w:r>
+            <w:proofErr w:type="spellStart"/>
+            <w:r>
+              <w:rPr>
+                <w:rFonts w:ascii="Consolas" w:hAnsi="Consolas"/>
+                <w:color w:val="000000"/>
+                <w:sz w:val="21"/>
+                <w:szCs w:val="21"/>
+              </w:rPr>
+              <w:t>add_theme_support</w:t>
+            </w:r>
+            <w:proofErr w:type="spellEnd"/>
+            <w:r>
+              <w:rPr>
+                <w:rStyle w:val="simbol"/>
+                <w:rFonts w:ascii="Consolas" w:hAnsi="Consolas"/>
+                <w:color w:val="8000FF"/>
+                <w:sz w:val="21"/>
+                <w:szCs w:val="21"/>
+                <w:bdr w:val="none" w:sz="0" w:space="0" w:color="auto" w:frame="1"/>
+              </w:rPr>
+              <w:t>(</w:t>
+            </w:r>
+            <w:r>
+              <w:rPr>
+                <w:rFonts w:ascii="Consolas" w:hAnsi="Consolas"/>
+                <w:color w:val="000000"/>
+                <w:sz w:val="21"/>
+                <w:szCs w:val="21"/>
+              </w:rPr>
+              <w:t xml:space="preserve"> </w:t>
+            </w:r>
+            <w:r>
+              <w:rPr>
+                <w:rStyle w:val="string"/>
+                <w:rFonts w:ascii="Consolas" w:hAnsi="Consolas"/>
+                <w:color w:val="267583"/>
+                <w:sz w:val="21"/>
+                <w:szCs w:val="21"/>
+                <w:bdr w:val="none" w:sz="0" w:space="0" w:color="auto" w:frame="1"/>
+              </w:rPr>
+              <w:t>'</w:t>
+            </w:r>
+            <w:proofErr w:type="spellStart"/>
+            <w:r>
+              <w:rPr>
+                <w:rStyle w:val="string"/>
+                <w:rFonts w:ascii="Consolas" w:hAnsi="Consolas"/>
+                <w:color w:val="267583"/>
+                <w:sz w:val="21"/>
+                <w:szCs w:val="21"/>
+                <w:bdr w:val="none" w:sz="0" w:space="0" w:color="auto" w:frame="1"/>
+              </w:rPr>
+              <w:t>custom-header</w:t>
+            </w:r>
+            <w:proofErr w:type="spellEnd"/>
+            <w:r>
+              <w:rPr>
+                <w:rStyle w:val="string"/>
+                <w:rFonts w:ascii="Consolas" w:hAnsi="Consolas"/>
+                <w:color w:val="267583"/>
+                <w:sz w:val="21"/>
+                <w:szCs w:val="21"/>
+                <w:bdr w:val="none" w:sz="0" w:space="0" w:color="auto" w:frame="1"/>
+              </w:rPr>
+              <w:t>'</w:t>
+            </w:r>
+            <w:r>
+              <w:rPr>
+                <w:rFonts w:ascii="Consolas" w:hAnsi="Consolas"/>
+                <w:color w:val="000000"/>
+                <w:sz w:val="21"/>
+                <w:szCs w:val="21"/>
+              </w:rPr>
+              <w:t xml:space="preserve"> </w:t>
+            </w:r>
+            <w:r>
+              <w:rPr>
+                <w:rStyle w:val="simbol"/>
+                <w:rFonts w:ascii="Consolas" w:hAnsi="Consolas"/>
+                <w:color w:val="8000FF"/>
+                <w:sz w:val="21"/>
+                <w:szCs w:val="21"/>
+                <w:bdr w:val="none" w:sz="0" w:space="0" w:color="auto" w:frame="1"/>
+              </w:rPr>
+              <w:t>);</w:t>
+            </w:r>
+          </w:p>
         </w:tc>
         <w:tc>
           <w:tcPr>
@@ -1028,6 +1133,77 @@
               </w:rPr>
               <w:t>//мініатюра в пости</w:t>
             </w:r>
+          </w:p>
+          <w:p>
+            <w:pPr>
+              <w:spacing w:after="0" w:line="240" w:lineRule="auto"/>
+              <w:ind w:firstLineChars="100" w:firstLine="220"/>
+              <w:rPr>
+                <w:rFonts w:ascii="Calibri" w:eastAsia="Times New Roman" w:hAnsi="Calibri" w:cs="Calibri"/>
+                <w:color w:val="000000"/>
+                <w:lang w:eastAsia="uk-UA"/>
+              </w:rPr>
+            </w:pPr>
+            <w:r>
+              <w:rPr>
+                <w:rFonts w:ascii="Calibri" w:eastAsia="Times New Roman" w:hAnsi="Calibri" w:cs="Calibri"/>
+                <w:color w:val="000000"/>
+                <w:lang w:eastAsia="uk-UA"/>
+              </w:rPr>
+              <w:t xml:space="preserve">// можливість додавати </w:t>
+            </w:r>
+            <w:proofErr w:type="spellStart"/>
+            <w:r>
+              <w:rPr>
+                <w:rFonts w:ascii="Calibri" w:eastAsia="Times New Roman" w:hAnsi="Calibri" w:cs="Calibri"/>
+                <w:color w:val="000000"/>
+                <w:lang w:eastAsia="uk-UA"/>
+              </w:rPr>
+              <w:t>лого</w:t>
+            </w:r>
+            <w:proofErr w:type="spellEnd"/>
+            <w:r>
+              <w:rPr>
+                <w:rFonts w:ascii="Calibri" w:eastAsia="Times New Roman" w:hAnsi="Calibri" w:cs="Calibri"/>
+                <w:color w:val="000000"/>
+                <w:lang w:eastAsia="uk-UA"/>
+              </w:rPr>
+              <w:t xml:space="preserve"> в </w:t>
+            </w:r>
+            <w:r>
+              <w:rPr>
+                <w:rFonts w:ascii="Calibri" w:eastAsia="Times New Roman" w:hAnsi="Calibri" w:cs="Calibri"/>
+                <w:color w:val="000000"/>
+                <w:lang w:val="en-US" w:eastAsia="uk-UA"/>
+              </w:rPr>
+              <w:t>header</w:t>
+            </w:r>
+            <w:r>
+              <w:rPr>
+                <w:rFonts w:ascii="Calibri" w:eastAsia="Times New Roman" w:hAnsi="Calibri" w:cs="Calibri"/>
+                <w:color w:val="000000"/>
+                <w:lang w:val="ru-RU" w:eastAsia="uk-UA"/>
+              </w:rPr>
+              <w:t xml:space="preserve"> </w:t>
+            </w:r>
+            <w:r>
+              <w:rPr>
+                <w:rFonts w:ascii="Calibri" w:eastAsia="Times New Roman" w:hAnsi="Calibri" w:cs="Calibri"/>
+                <w:color w:val="000000"/>
+                <w:lang w:eastAsia="uk-UA"/>
+              </w:rPr>
+              <w:t xml:space="preserve">через </w:t>
+            </w:r>
+            <w:proofErr w:type="spellStart"/>
+            <w:r>
+              <w:rPr>
+                <w:rFonts w:ascii="Calibri" w:eastAsia="Times New Roman" w:hAnsi="Calibri" w:cs="Calibri"/>
+                <w:color w:val="000000"/>
+                <w:lang w:eastAsia="uk-UA"/>
+              </w:rPr>
+              <w:t>адмінку</w:t>
+            </w:r>
+            <w:proofErr w:type="spellEnd"/>
           </w:p>
         </w:tc>
       </w:tr>
@@ -1165,8 +1341,6 @@
             </w:r>
           </w:p>
         </w:tc>
-        <w:bookmarkStart w:id="0" w:name="_GoBack"/>
-        <w:bookmarkEnd w:id="0"/>
       </w:tr>
       <w:tr>
         <w:trPr>
@@ -2893,14 +3067,8 @@
                 <w:lang w:eastAsia="uk-UA"/>
               </w:rPr>
             </w:pPr>
-            <w:r>
-              <w:rPr>
-                <w:rFonts w:ascii="Calibri" w:eastAsia="Times New Roman" w:hAnsi="Calibri" w:cs="Calibri"/>
-                <w:color w:val="000000"/>
-                <w:lang w:eastAsia="uk-UA"/>
-              </w:rPr>
-              <w:t> </w:t>
-            </w:r>
+            <w:bookmarkStart w:id="0" w:name="_GoBack"/>
+            <w:bookmarkEnd w:id="0"/>
           </w:p>
         </w:tc>
         <w:tc>
@@ -3822,6 +3990,7 @@
                 <w:color w:val="000000"/>
                 <w:lang w:eastAsia="uk-UA"/>
               </w:rPr>
+              <w:lastRenderedPageBreak/>
               <w:t> </w:t>
             </w:r>
           </w:p>
@@ -3964,7 +4133,6 @@
                 <w:color w:val="000000"/>
                 <w:lang w:eastAsia="uk-UA"/>
               </w:rPr>
-              <w:lastRenderedPageBreak/>
               <w:t> </w:t>
             </w:r>
           </w:p>
@@ -7515,6 +7683,7 @@
                 <w:color w:val="000000"/>
                 <w:lang w:eastAsia="uk-UA"/>
               </w:rPr>
+              <w:lastRenderedPageBreak/>
               <w:t> </w:t>
             </w:r>
           </w:p>
@@ -7657,7 +7826,6 @@
                 <w:color w:val="000000"/>
                 <w:lang w:eastAsia="uk-UA"/>
               </w:rPr>
-              <w:lastRenderedPageBreak/>
               <w:t> </w:t>
             </w:r>
           </w:p>
@@ -10098,6 +10266,16 @@
       <w:lang w:eastAsia="uk-UA"/>
     </w:rPr>
   </w:style>
+  <w:style w:type="character" w:customStyle="1" w:styleId="simbol">
+    <w:name w:val="simbol"/>
+    <w:basedOn w:val="a0"/>
+    <w:rsid w:val="00437AA9"/>
+  </w:style>
+  <w:style w:type="character" w:customStyle="1" w:styleId="string">
+    <w:name w:val="string"/>
+    <w:basedOn w:val="a0"/>
+    <w:rsid w:val="00437AA9"/>
+  </w:style>
 </w:styles>
 </file>
 

</xml_diff>